<commit_message>
Ready to release document
</commit_message>
<xml_diff>
--- a/docs/TestSpecGP11/TestSpecGroup11.docx
+++ b/docs/TestSpecGP11/TestSpecGroup11.docx
@@ -697,154 +697,6 @@
           <w:noProof/>
         </w:rPr>
         <w:t>3</w:t>
-      </w:r>
-      <w:r>
-        <w:rPr>
-          <w:noProof/>
-        </w:rPr>
-        <w:fldChar w:fldCharType="end"/>
-      </w:r>
-    </w:p>
-    <w:p>
-      <w:pPr>
-        <w:pStyle w:val="TOC2"/>
-        <w:tabs>
-          <w:tab w:val="left" w:pos="720"/>
-        </w:tabs>
-        <w:rPr>
-          <w:rFonts w:asciiTheme="minorHAnsi" w:eastAsiaTheme="minorEastAsia" w:hAnsiTheme="minorHAnsi" w:cstheme="minorBidi"/>
-          <w:noProof/>
-          <w:sz w:val="24"/>
-          <w:szCs w:val="24"/>
-        </w:rPr>
-      </w:pPr>
-      <w:r>
-        <w:rPr>
-          <w:noProof/>
-        </w:rPr>
-        <w:t>1.2</w:t>
-      </w:r>
-      <w:r>
-        <w:rPr>
-          <w:rFonts w:asciiTheme="minorHAnsi" w:eastAsiaTheme="minorEastAsia" w:hAnsiTheme="minorHAnsi" w:cstheme="minorBidi"/>
-          <w:noProof/>
-          <w:sz w:val="24"/>
-          <w:szCs w:val="24"/>
-        </w:rPr>
-        <w:tab/>
-      </w:r>
-      <w:r>
-        <w:rPr>
-          <w:noProof/>
-        </w:rPr>
-        <w:t>Scope</w:t>
-      </w:r>
-      <w:r>
-        <w:rPr>
-          <w:noProof/>
-        </w:rPr>
-        <w:tab/>
-      </w:r>
-      <w:r>
-        <w:rPr>
-          <w:noProof/>
-        </w:rPr>
-        <w:fldChar w:fldCharType="begin"/>
-      </w:r>
-      <w:r>
-        <w:rPr>
-          <w:noProof/>
-        </w:rPr>
-        <w:instrText xml:space="preserve"> PAGEREF _Toc1566536 \h </w:instrText>
-      </w:r>
-      <w:r>
-        <w:rPr>
-          <w:noProof/>
-        </w:rPr>
-        <w:fldChar w:fldCharType="separate"/>
-      </w:r>
-      <w:r>
-        <w:rPr>
-          <w:b/>
-          <w:bCs/>
-          <w:noProof/>
-          <w:lang w:val="en-US"/>
-        </w:rPr>
-        <w:t>Error! Bookmark not defined.</w:t>
-      </w:r>
-      <w:r>
-        <w:rPr>
-          <w:noProof/>
-        </w:rPr>
-        <w:fldChar w:fldCharType="end"/>
-      </w:r>
-    </w:p>
-    <w:p>
-      <w:pPr>
-        <w:pStyle w:val="TOC2"/>
-        <w:tabs>
-          <w:tab w:val="left" w:pos="720"/>
-        </w:tabs>
-        <w:rPr>
-          <w:rFonts w:asciiTheme="minorHAnsi" w:eastAsiaTheme="minorEastAsia" w:hAnsiTheme="minorHAnsi" w:cstheme="minorBidi"/>
-          <w:noProof/>
-          <w:sz w:val="24"/>
-          <w:szCs w:val="24"/>
-        </w:rPr>
-      </w:pPr>
-      <w:r>
-        <w:rPr>
-          <w:noProof/>
-        </w:rPr>
-        <w:t>1.3</w:t>
-      </w:r>
-      <w:r>
-        <w:rPr>
-          <w:rFonts w:asciiTheme="minorHAnsi" w:eastAsiaTheme="minorEastAsia" w:hAnsiTheme="minorHAnsi" w:cstheme="minorBidi"/>
-          <w:noProof/>
-          <w:sz w:val="24"/>
-          <w:szCs w:val="24"/>
-        </w:rPr>
-        <w:tab/>
-      </w:r>
-      <w:r>
-        <w:rPr>
-          <w:noProof/>
-        </w:rPr>
-        <w:t>Objectives</w:t>
-      </w:r>
-      <w:r>
-        <w:rPr>
-          <w:noProof/>
-        </w:rPr>
-        <w:tab/>
-      </w:r>
-      <w:r>
-        <w:rPr>
-          <w:noProof/>
-        </w:rPr>
-        <w:fldChar w:fldCharType="begin"/>
-      </w:r>
-      <w:r>
-        <w:rPr>
-          <w:noProof/>
-        </w:rPr>
-        <w:instrText xml:space="preserve"> PAGEREF _Toc1566537 \h </w:instrText>
-      </w:r>
-      <w:r>
-        <w:rPr>
-          <w:noProof/>
-        </w:rPr>
-        <w:fldChar w:fldCharType="separate"/>
-      </w:r>
-      <w:r>
-        <w:rPr>
-          <w:b/>
-          <w:bCs/>
-          <w:noProof/>
-          <w:lang w:val="en-US"/>
-        </w:rPr>
-        <w:t>Error! Bookmark not defined.</w:t>
       </w:r>
       <w:r>
         <w:rPr>
@@ -10198,6 +10050,7 @@
     <w:rsid w:val="001E1E35"/>
     <w:rsid w:val="00535406"/>
     <w:rsid w:val="00920980"/>
+    <w:rsid w:val="00975621"/>
     <w:rsid w:val="009763D8"/>
     <w:rsid w:val="00F770B3"/>
   </w:rsids>

</xml_diff>